<commit_message>
adjusted project section, updated images and resume
</commit_message>
<xml_diff>
--- a/Files/Resume.docx
+++ b/Files/Resume.docx
@@ -1,6 +1,6 @@
 
 <file path=word/document.xml><?xml version="1.0" encoding="utf-8"?>
-<w:document xmlns:wpc="http://schemas.microsoft.com/office/word/2010/wordprocessingCanvas" xmlns:cx="http://schemas.microsoft.com/office/drawing/2014/chartex" xmlns:cx1="http://schemas.microsoft.com/office/drawing/2015/9/8/chartex" xmlns:cx2="http://schemas.microsoft.com/office/drawing/2015/10/21/chartex" xmlns:cx3="http://schemas.microsoft.com/office/drawing/2016/5/9/chartex" xmlns:cx4="http://schemas.microsoft.com/office/drawing/2016/5/10/chartex" xmlns:cx5="http://schemas.microsoft.com/office/drawing/2016/5/11/chartex" xmlns:cx6="http://schemas.microsoft.com/office/drawing/2016/5/12/chartex" xmlns:cx7="http://schemas.microsoft.com/office/drawing/2016/5/13/chartex" xmlns:cx8="http://schemas.microsoft.com/office/drawing/2016/5/14/chartex" xmlns:mc="http://schemas.openxmlformats.org/markup-compatibility/2006" xmlns:aink="http://schemas.microsoft.com/office/drawing/2016/ink" xmlns:am3d="http://schemas.microsoft.com/office/drawing/2017/model3d" xmlns:o="urn:schemas-microsoft-com:office:office" xmlns:oel="http://schemas.microsoft.com/office/2019/extlst" xmlns:r="http://schemas.openxmlformats.org/officeDocument/2006/relationships" xmlns:m="http://schemas.openxmlformats.org/officeDocument/2006/math" xmlns:v="urn:schemas-microsoft-com:vml" xmlns:wp14="http://schemas.microsoft.com/office/word/2010/wordprocessingDrawing" xmlns:wp="http://schemas.openxmlformats.org/drawingml/2006/wordprocessingDrawing" xmlns:w10="urn:schemas-microsoft-com:office:word" xmlns:w="http://schemas.openxmlformats.org/wordprocessingml/2006/main" xmlns:w14="http://schemas.microsoft.com/office/word/2010/wordml" xmlns:w15="http://schemas.microsoft.com/office/word/2012/wordml" xmlns:w16cex="http://schemas.microsoft.com/office/word/2018/wordml/cex" xmlns:w16cid="http://schemas.microsoft.com/office/word/2016/wordml/cid" xmlns:w16="http://schemas.microsoft.com/office/word/2018/wordml" xmlns:w16du="http://schemas.microsoft.com/office/word/2023/wordml/word16du" xmlns:w16sdtdh="http://schemas.microsoft.com/office/word/2020/wordml/sdtdatahash" xmlns:w16se="http://schemas.microsoft.com/office/word/2015/wordml/symex" xmlns:wpg="http://schemas.microsoft.com/office/word/2010/wordprocessingGroup" xmlns:wpi="http://schemas.microsoft.com/office/word/2010/wordprocessingInk" xmlns:wne="http://schemas.microsoft.com/office/word/2006/wordml" xmlns:wps="http://schemas.microsoft.com/office/word/2010/wordprocessingShape" mc:Ignorable="w14 w15 w16se w16cid w16 w16cex w16sdtdh wp14">
+<w:document xmlns:wpc="http://schemas.microsoft.com/office/word/2010/wordprocessingCanvas" xmlns:cx="http://schemas.microsoft.com/office/drawing/2014/chartex" xmlns:cx1="http://schemas.microsoft.com/office/drawing/2015/9/8/chartex" xmlns:cx2="http://schemas.microsoft.com/office/drawing/2015/10/21/chartex" xmlns:cx3="http://schemas.microsoft.com/office/drawing/2016/5/9/chartex" xmlns:cx4="http://schemas.microsoft.com/office/drawing/2016/5/10/chartex" xmlns:cx5="http://schemas.microsoft.com/office/drawing/2016/5/11/chartex" xmlns:cx6="http://schemas.microsoft.com/office/drawing/2016/5/12/chartex" xmlns:cx7="http://schemas.microsoft.com/office/drawing/2016/5/13/chartex" xmlns:cx8="http://schemas.microsoft.com/office/drawing/2016/5/14/chartex" xmlns:mc="http://schemas.openxmlformats.org/markup-compatibility/2006" xmlns:aink="http://schemas.microsoft.com/office/drawing/2016/ink" xmlns:am3d="http://schemas.microsoft.com/office/drawing/2017/model3d" xmlns:o="urn:schemas-microsoft-com:office:office" xmlns:oel="http://schemas.microsoft.com/office/2019/extlst" xmlns:r="http://schemas.openxmlformats.org/officeDocument/2006/relationships" xmlns:m="http://schemas.openxmlformats.org/officeDocument/2006/math" xmlns:v="urn:schemas-microsoft-com:vml" xmlns:wp14="http://schemas.microsoft.com/office/word/2010/wordprocessingDrawing" xmlns:wp="http://schemas.openxmlformats.org/drawingml/2006/wordprocessingDrawing" xmlns:w10="urn:schemas-microsoft-com:office:word" xmlns:w="http://schemas.openxmlformats.org/wordprocessingml/2006/main" xmlns:w14="http://schemas.microsoft.com/office/word/2010/wordml" xmlns:w15="http://schemas.microsoft.com/office/word/2012/wordml" xmlns:w16cex="http://schemas.microsoft.com/office/word/2018/wordml/cex" xmlns:w16cid="http://schemas.microsoft.com/office/word/2016/wordml/cid" xmlns:w16="http://schemas.microsoft.com/office/word/2018/wordml" xmlns:w16sdtdh="http://schemas.microsoft.com/office/word/2020/wordml/sdtdatahash" xmlns:w16se="http://schemas.microsoft.com/office/word/2015/wordml/symex" xmlns:wpg="http://schemas.microsoft.com/office/word/2010/wordprocessingGroup" xmlns:wpi="http://schemas.microsoft.com/office/word/2010/wordprocessingInk" xmlns:wne="http://schemas.microsoft.com/office/word/2006/wordml" xmlns:wps="http://schemas.microsoft.com/office/word/2010/wordprocessingShape" mc:Ignorable="w14 w15 w16se w16cid w16 w16cex w16sdtdh wp14">
   <w:body>
     <w:p>
       <w:pPr>
@@ -717,19 +717,29 @@
           <w:color w:val="000000"/>
         </w:rPr>
       </w:pPr>
-      <w:proofErr w:type="spellStart"/>
-      <w:r>
-        <w:rPr>
-          <w:rFonts w:ascii="Times New Roman" w:eastAsia="Times New Roman" w:hAnsi="Times New Roman" w:cs="Times New Roman"/>
-        </w:rPr>
-        <w:t>Crossy</w:t>
-      </w:r>
-      <w:proofErr w:type="spellEnd"/>
-      <w:r>
-        <w:rPr>
-          <w:rFonts w:ascii="Times New Roman" w:eastAsia="Times New Roman" w:hAnsi="Times New Roman" w:cs="Times New Roman"/>
-        </w:rPr>
-        <w:t xml:space="preserve"> Road (2022)</w:t>
+      <w:r>
+        <w:rPr>
+          <w:rFonts w:ascii="Times New Roman" w:eastAsia="Times New Roman" w:hAnsi="Times New Roman" w:cs="Times New Roman"/>
+        </w:rPr>
+        <w:t>Assembly x86-64</w:t>
+      </w:r>
+      <w:r>
+        <w:rPr>
+          <w:rFonts w:ascii="Times New Roman" w:eastAsia="Times New Roman" w:hAnsi="Times New Roman" w:cs="Times New Roman"/>
+        </w:rPr>
+        <w:t xml:space="preserve"> (202</w:t>
+      </w:r>
+      <w:r>
+        <w:rPr>
+          <w:rFonts w:ascii="Times New Roman" w:eastAsia="Times New Roman" w:hAnsi="Times New Roman" w:cs="Times New Roman"/>
+        </w:rPr>
+        <w:t>3</w:t>
+      </w:r>
+      <w:r>
+        <w:rPr>
+          <w:rFonts w:ascii="Times New Roman" w:eastAsia="Times New Roman" w:hAnsi="Times New Roman" w:cs="Times New Roman"/>
+        </w:rPr>
+        <w:t>)</w:t>
       </w:r>
       <w:r>
         <w:rPr>
@@ -741,45 +751,13 @@
         <w:rPr>
           <w:rFonts w:ascii="Times New Roman" w:eastAsia="Times New Roman" w:hAnsi="Times New Roman" w:cs="Times New Roman"/>
         </w:rPr>
-        <w:t xml:space="preserve"> Reproduction of </w:t>
-      </w:r>
-      <w:proofErr w:type="spellStart"/>
-      <w:r>
-        <w:rPr>
-          <w:rFonts w:ascii="Times New Roman" w:eastAsia="Times New Roman" w:hAnsi="Times New Roman" w:cs="Times New Roman"/>
-        </w:rPr>
-        <w:t>Crossy</w:t>
-      </w:r>
-      <w:proofErr w:type="spellEnd"/>
-      <w:r>
-        <w:rPr>
-          <w:rFonts w:ascii="Times New Roman" w:eastAsia="Times New Roman" w:hAnsi="Times New Roman" w:cs="Times New Roman"/>
-        </w:rPr>
-        <w:t xml:space="preserve"> Road application via Unreal Engine 4.</w:t>
-      </w:r>
-      <w:r>
-        <w:rPr>
-          <w:rFonts w:ascii="Times New Roman" w:eastAsia="Times New Roman" w:hAnsi="Times New Roman" w:cs="Times New Roman"/>
-        </w:rPr>
-        <w:t>26</w:t>
-      </w:r>
-      <w:r>
-        <w:rPr>
-          <w:rFonts w:ascii="Times New Roman" w:eastAsia="Times New Roman" w:hAnsi="Times New Roman" w:cs="Times New Roman"/>
-        </w:rPr>
-        <w:t xml:space="preserve"> via </w:t>
-      </w:r>
-      <w:r>
-        <w:rPr>
-          <w:rFonts w:ascii="Times New Roman" w:eastAsia="Times New Roman" w:hAnsi="Times New Roman" w:cs="Times New Roman"/>
-        </w:rPr>
-        <w:t>blueprints</w:t>
-      </w:r>
-      <w:r>
-        <w:rPr>
-          <w:rFonts w:ascii="Times New Roman" w:eastAsia="Times New Roman" w:hAnsi="Times New Roman" w:cs="Times New Roman"/>
-        </w:rPr>
-        <w:t xml:space="preserve"> design.</w:t>
+        <w:t xml:space="preserve"> </w:t>
+      </w:r>
+      <w:r>
+        <w:rPr>
+          <w:rFonts w:ascii="Times New Roman" w:eastAsia="Times New Roman" w:hAnsi="Times New Roman" w:cs="Times New Roman"/>
+        </w:rPr>
+        <w:t>Compilation of projects using languages of assembly, C/C++, and Bash to create multiple hybrid programs that are managed in assembly and use libraries from C/C++.</w:t>
       </w:r>
     </w:p>
     <w:p>
@@ -799,82 +777,6 @@
         <w:rPr>
           <w:rFonts w:ascii="Times New Roman" w:eastAsia="Times New Roman" w:hAnsi="Times New Roman" w:cs="Times New Roman"/>
         </w:rPr>
-        <w:t>Pacman (2022)</w:t>
-      </w:r>
-      <w:r>
-        <w:rPr>
-          <w:rFonts w:ascii="Times New Roman" w:eastAsia="Times New Roman" w:hAnsi="Times New Roman" w:cs="Times New Roman"/>
-        </w:rPr>
-        <w:t>.</w:t>
-      </w:r>
-      <w:r>
-        <w:rPr>
-          <w:rFonts w:ascii="Times New Roman" w:eastAsia="Times New Roman" w:hAnsi="Times New Roman" w:cs="Times New Roman"/>
-        </w:rPr>
-        <w:t xml:space="preserve"> Reproduction of classic Pacman game via Python – </w:t>
-      </w:r>
-      <w:proofErr w:type="spellStart"/>
-      <w:r>
-        <w:rPr>
-          <w:rFonts w:ascii="Times New Roman" w:eastAsia="Times New Roman" w:hAnsi="Times New Roman" w:cs="Times New Roman"/>
-        </w:rPr>
-        <w:t>Pygame</w:t>
-      </w:r>
-      <w:proofErr w:type="spellEnd"/>
-      <w:r>
-        <w:rPr>
-          <w:rFonts w:ascii="Times New Roman" w:eastAsia="Times New Roman" w:hAnsi="Times New Roman" w:cs="Times New Roman"/>
-        </w:rPr>
-        <w:t xml:space="preserve"> library</w:t>
-      </w:r>
-      <w:r>
-        <w:rPr>
-          <w:rFonts w:ascii="Times New Roman" w:eastAsia="Times New Roman" w:hAnsi="Times New Roman" w:cs="Times New Roman"/>
-        </w:rPr>
-        <w:t xml:space="preserve"> and</w:t>
-      </w:r>
-      <w:r>
-        <w:rPr>
-          <w:rFonts w:ascii="Times New Roman" w:eastAsia="Times New Roman" w:hAnsi="Times New Roman" w:cs="Times New Roman"/>
-        </w:rPr>
-        <w:t xml:space="preserve"> object</w:t>
-      </w:r>
-      <w:r>
-        <w:rPr>
-          <w:rFonts w:ascii="Times New Roman" w:eastAsia="Times New Roman" w:hAnsi="Times New Roman" w:cs="Times New Roman"/>
-        </w:rPr>
-        <w:t>-</w:t>
-      </w:r>
-      <w:r>
-        <w:rPr>
-          <w:rFonts w:ascii="Times New Roman" w:eastAsia="Times New Roman" w:hAnsi="Times New Roman" w:cs="Times New Roman"/>
-        </w:rPr>
-        <w:t>oriented programming</w:t>
-      </w:r>
-      <w:r>
-        <w:rPr>
-          <w:rFonts w:ascii="Times New Roman" w:eastAsia="Times New Roman" w:hAnsi="Times New Roman" w:cs="Times New Roman"/>
-        </w:rPr>
-        <w:t xml:space="preserve"> design.</w:t>
-      </w:r>
-    </w:p>
-    <w:p>
-      <w:pPr>
-        <w:pStyle w:val="ListParagraph"/>
-        <w:numPr>
-          <w:ilvl w:val="0"/>
-          <w:numId w:val="15"/>
-        </w:numPr>
-        <w:spacing w:line="240" w:lineRule="auto"/>
-        <w:rPr>
-          <w:rFonts w:ascii="Times New Roman" w:eastAsia="Times New Roman" w:hAnsi="Times New Roman" w:cs="Times New Roman"/>
-          <w:color w:val="000000"/>
-        </w:rPr>
-      </w:pPr>
-      <w:r>
-        <w:rPr>
-          <w:rFonts w:ascii="Times New Roman" w:eastAsia="Times New Roman" w:hAnsi="Times New Roman" w:cs="Times New Roman"/>
-        </w:rPr>
         <w:t xml:space="preserve">Space Invaders (2022). Reproduction of classic Space Invaders game via Python – </w:t>
       </w:r>
       <w:proofErr w:type="spellStart"/>
@@ -1211,12 +1113,33 @@
           <w:rFonts w:ascii="Times New Roman" w:eastAsia="Times New Roman" w:hAnsi="Times New Roman" w:cs="Times New Roman"/>
           <w:b/>
         </w:rPr>
-        <w:t xml:space="preserve">                                        </w:t>
-      </w:r>
-      <w:r>
-        <w:rPr>
-          <w:rFonts w:ascii="Times New Roman" w:eastAsia="Times New Roman" w:hAnsi="Times New Roman" w:cs="Times New Roman"/>
-          <w:b/>
+        <w:t xml:space="preserve">                                    </w:t>
+      </w:r>
+      <w:r>
+        <w:rPr>
+          <w:rFonts w:ascii="Times New Roman" w:eastAsia="Times New Roman" w:hAnsi="Times New Roman" w:cs="Times New Roman"/>
+          <w:bCs/>
+        </w:rPr>
+        <w:t>October</w:t>
+      </w:r>
+      <w:r>
+        <w:rPr>
+          <w:rFonts w:ascii="Times New Roman" w:eastAsia="Times New Roman" w:hAnsi="Times New Roman" w:cs="Times New Roman"/>
+          <w:bCs/>
+        </w:rPr>
+        <w:t xml:space="preserve"> 2022 </w:t>
+      </w:r>
+      <w:r>
+        <w:rPr>
+          <w:rFonts w:ascii="Times New Roman" w:eastAsia="Times New Roman" w:hAnsi="Times New Roman" w:cs="Times New Roman"/>
+          <w:bCs/>
+        </w:rPr>
+        <w:t>–</w:t>
+      </w:r>
+      <w:r>
+        <w:rPr>
+          <w:rFonts w:ascii="Times New Roman" w:eastAsia="Times New Roman" w:hAnsi="Times New Roman" w:cs="Times New Roman"/>
+          <w:bCs/>
         </w:rPr>
         <w:t xml:space="preserve"> </w:t>
       </w:r>
@@ -1225,21 +1148,7 @@
           <w:rFonts w:ascii="Times New Roman" w:eastAsia="Times New Roman" w:hAnsi="Times New Roman" w:cs="Times New Roman"/>
           <w:bCs/>
         </w:rPr>
-        <w:t>October</w:t>
-      </w:r>
-      <w:r>
-        <w:rPr>
-          <w:rFonts w:ascii="Times New Roman" w:eastAsia="Times New Roman" w:hAnsi="Times New Roman" w:cs="Times New Roman"/>
-          <w:bCs/>
-        </w:rPr>
-        <w:t xml:space="preserve"> 2022 - </w:t>
-      </w:r>
-      <w:r>
-        <w:rPr>
-          <w:rFonts w:ascii="Times New Roman" w:eastAsia="Times New Roman" w:hAnsi="Times New Roman" w:cs="Times New Roman"/>
-          <w:bCs/>
-        </w:rPr>
-        <w:t>Current</w:t>
+        <w:t>May 2022</w:t>
       </w:r>
     </w:p>
     <w:p>
@@ -1301,12 +1210,14 @@
         </w:rPr>
         <w:t xml:space="preserve">Front-end development using HTML, </w:t>
       </w:r>
-      <w:r>
-        <w:rPr>
-          <w:rFonts w:ascii="Times New Roman" w:eastAsia="Times New Roman" w:hAnsi="Times New Roman" w:cs="Times New Roman"/>
-        </w:rPr>
-        <w:t>CSS,</w:t>
-      </w:r>
+      <w:proofErr w:type="gramStart"/>
+      <w:r>
+        <w:rPr>
+          <w:rFonts w:ascii="Times New Roman" w:eastAsia="Times New Roman" w:hAnsi="Times New Roman" w:cs="Times New Roman"/>
+        </w:rPr>
+        <w:t>CSS</w:t>
+      </w:r>
+      <w:proofErr w:type="gramEnd"/>
       <w:r>
         <w:rPr>
           <w:rFonts w:ascii="Times New Roman" w:eastAsia="Times New Roman" w:hAnsi="Times New Roman" w:cs="Times New Roman"/>
@@ -1419,12 +1330,14 @@
         </w:rPr>
         <w:t xml:space="preserve">, </w:t>
       </w:r>
-      <w:r>
-        <w:rPr>
-          <w:rFonts w:ascii="Times New Roman" w:eastAsia="Times New Roman" w:hAnsi="Times New Roman" w:cs="Times New Roman"/>
-        </w:rPr>
-        <w:t>Jira,</w:t>
-      </w:r>
+      <w:proofErr w:type="gramStart"/>
+      <w:r>
+        <w:rPr>
+          <w:rFonts w:ascii="Times New Roman" w:eastAsia="Times New Roman" w:hAnsi="Times New Roman" w:cs="Times New Roman"/>
+        </w:rPr>
+        <w:t>Jira</w:t>
+      </w:r>
+      <w:proofErr w:type="gramEnd"/>
       <w:r>
         <w:rPr>
           <w:rFonts w:ascii="Times New Roman" w:eastAsia="Times New Roman" w:hAnsi="Times New Roman" w:cs="Times New Roman"/>
@@ -1640,15 +1553,16 @@
         <w:rPr>
           <w:rFonts w:ascii="Times New Roman" w:eastAsia="Times New Roman" w:hAnsi="Times New Roman" w:cs="Times New Roman"/>
         </w:rPr>
-        <w:lastRenderedPageBreak/>
         <w:t xml:space="preserve">Train employees, identifies, analyzes, and repairs product failures, </w:t>
       </w:r>
-      <w:r>
-        <w:rPr>
-          <w:rFonts w:ascii="Times New Roman" w:eastAsia="Times New Roman" w:hAnsi="Times New Roman" w:cs="Times New Roman"/>
-        </w:rPr>
-        <w:t>orders,</w:t>
-      </w:r>
+      <w:proofErr w:type="gramStart"/>
+      <w:r>
+        <w:rPr>
+          <w:rFonts w:ascii="Times New Roman" w:eastAsia="Times New Roman" w:hAnsi="Times New Roman" w:cs="Times New Roman"/>
+        </w:rPr>
+        <w:t>orders</w:t>
+      </w:r>
+      <w:proofErr w:type="gramEnd"/>
       <w:r>
         <w:rPr>
           <w:rFonts w:ascii="Times New Roman" w:eastAsia="Times New Roman" w:hAnsi="Times New Roman" w:cs="Times New Roman"/>
@@ -1673,6 +1587,7 @@
         <w:rPr>
           <w:rFonts w:ascii="Times New Roman" w:eastAsia="Times New Roman" w:hAnsi="Times New Roman" w:cs="Times New Roman"/>
         </w:rPr>
+        <w:lastRenderedPageBreak/>
         <w:t xml:space="preserve">Provide Tier 2 Administrative support via </w:t>
       </w:r>
       <w:r>
@@ -1713,12 +1628,14 @@
         </w:rPr>
         <w:t xml:space="preserve">, </w:t>
       </w:r>
-      <w:r>
-        <w:rPr>
-          <w:rFonts w:ascii="Times New Roman" w:eastAsia="Times New Roman" w:hAnsi="Times New Roman" w:cs="Times New Roman"/>
-        </w:rPr>
-        <w:t>hardware,</w:t>
-      </w:r>
+      <w:proofErr w:type="gramStart"/>
+      <w:r>
+        <w:rPr>
+          <w:rFonts w:ascii="Times New Roman" w:eastAsia="Times New Roman" w:hAnsi="Times New Roman" w:cs="Times New Roman"/>
+        </w:rPr>
+        <w:t>hardware</w:t>
+      </w:r>
+      <w:proofErr w:type="gramEnd"/>
       <w:r>
         <w:rPr>
           <w:rFonts w:ascii="Times New Roman" w:eastAsia="Times New Roman" w:hAnsi="Times New Roman" w:cs="Times New Roman"/>
@@ -1801,12 +1718,14 @@
         </w:rPr>
         <w:t xml:space="preserve">Resolving customer affecting technical issues in a timely fashion </w:t>
       </w:r>
-      <w:r>
-        <w:rPr>
-          <w:rFonts w:ascii="Times New Roman" w:eastAsia="Times New Roman" w:hAnsi="Times New Roman" w:cs="Times New Roman"/>
-        </w:rPr>
-        <w:t>to</w:t>
-      </w:r>
+      <w:proofErr w:type="gramStart"/>
+      <w:r>
+        <w:rPr>
+          <w:rFonts w:ascii="Times New Roman" w:eastAsia="Times New Roman" w:hAnsi="Times New Roman" w:cs="Times New Roman"/>
+        </w:rPr>
+        <w:t>in order to</w:t>
+      </w:r>
+      <w:proofErr w:type="gramEnd"/>
       <w:r>
         <w:rPr>
           <w:rFonts w:ascii="Times New Roman" w:eastAsia="Times New Roman" w:hAnsi="Times New Roman" w:cs="Times New Roman"/>
@@ -2157,21 +2076,7 @@
         <w:rPr>
           <w:rFonts w:ascii="Times New Roman" w:eastAsia="Times New Roman" w:hAnsi="Times New Roman" w:cs="Times New Roman"/>
         </w:rPr>
-        <w:t xml:space="preserve"> </w:t>
-      </w:r>
-      <w:proofErr w:type="gramStart"/>
-      <w:r>
-        <w:rPr>
-          <w:rFonts w:ascii="Times New Roman" w:eastAsia="Times New Roman" w:hAnsi="Times New Roman" w:cs="Times New Roman"/>
-        </w:rPr>
-        <w:t>on</w:t>
-      </w:r>
-      <w:proofErr w:type="gramEnd"/>
-      <w:r>
-        <w:rPr>
-          <w:rFonts w:ascii="Times New Roman" w:eastAsia="Times New Roman" w:hAnsi="Times New Roman" w:cs="Times New Roman"/>
-        </w:rPr>
-        <w:t xml:space="preserve"> </w:t>
+        <w:t xml:space="preserve"> on </w:t>
       </w:r>
       <w:r>
         <w:rPr>
@@ -2273,14 +2178,7 @@
           <w:rFonts w:ascii="Times New Roman" w:eastAsia="Times New Roman" w:hAnsi="Times New Roman" w:cs="Times New Roman"/>
           <w:color w:val="000000"/>
         </w:rPr>
-        <w:t>Performed</w:t>
-      </w:r>
-      <w:r>
-        <w:rPr>
-          <w:rFonts w:ascii="Times New Roman" w:eastAsia="Times New Roman" w:hAnsi="Times New Roman" w:cs="Times New Roman"/>
-          <w:color w:val="000000"/>
-        </w:rPr>
-        <w:t xml:space="preserve"> single and group interviews and made hiring decisions on each new crew member and manager; onboarded new employees through workday and I9 documentation</w:t>
+        <w:t>Perform single and group interviews and made hiring decisions on each new crew member and manager; onboarded new employees through workday and I9 documentation</w:t>
       </w:r>
       <w:r>
         <w:rPr>
@@ -2333,12 +2231,14 @@
         </w:rPr>
         <w:t xml:space="preserve">, </w:t>
       </w:r>
-      <w:r>
-        <w:rPr>
-          <w:rFonts w:ascii="Times New Roman" w:eastAsia="Times New Roman" w:hAnsi="Times New Roman" w:cs="Times New Roman"/>
-        </w:rPr>
-        <w:t>inventory,</w:t>
-      </w:r>
+      <w:proofErr w:type="gramStart"/>
+      <w:r>
+        <w:rPr>
+          <w:rFonts w:ascii="Times New Roman" w:eastAsia="Times New Roman" w:hAnsi="Times New Roman" w:cs="Times New Roman"/>
+        </w:rPr>
+        <w:t>inventory</w:t>
+      </w:r>
+      <w:proofErr w:type="gramEnd"/>
       <w:r>
         <w:rPr>
           <w:rFonts w:ascii="Times New Roman" w:eastAsia="Times New Roman" w:hAnsi="Times New Roman" w:cs="Times New Roman"/>
@@ -2404,7 +2304,7 @@
 </file>
 
 <file path=word/endnotes.xml><?xml version="1.0" encoding="utf-8"?>
-<w:endnotes xmlns:wpc="http://schemas.microsoft.com/office/word/2010/wordprocessingCanvas" xmlns:cx="http://schemas.microsoft.com/office/drawing/2014/chartex" xmlns:cx1="http://schemas.microsoft.com/office/drawing/2015/9/8/chartex" xmlns:cx2="http://schemas.microsoft.com/office/drawing/2015/10/21/chartex" xmlns:cx3="http://schemas.microsoft.com/office/drawing/2016/5/9/chartex" xmlns:cx4="http://schemas.microsoft.com/office/drawing/2016/5/10/chartex" xmlns:cx5="http://schemas.microsoft.com/office/drawing/2016/5/11/chartex" xmlns:cx6="http://schemas.microsoft.com/office/drawing/2016/5/12/chartex" xmlns:cx7="http://schemas.microsoft.com/office/drawing/2016/5/13/chartex" xmlns:cx8="http://schemas.microsoft.com/office/drawing/2016/5/14/chartex" xmlns:mc="http://schemas.openxmlformats.org/markup-compatibility/2006" xmlns:aink="http://schemas.microsoft.com/office/drawing/2016/ink" xmlns:am3d="http://schemas.microsoft.com/office/drawing/2017/model3d" xmlns:o="urn:schemas-microsoft-com:office:office" xmlns:oel="http://schemas.microsoft.com/office/2019/extlst" xmlns:r="http://schemas.openxmlformats.org/officeDocument/2006/relationships" xmlns:m="http://schemas.openxmlformats.org/officeDocument/2006/math" xmlns:v="urn:schemas-microsoft-com:vml" xmlns:wp14="http://schemas.microsoft.com/office/word/2010/wordprocessingDrawing" xmlns:wp="http://schemas.openxmlformats.org/drawingml/2006/wordprocessingDrawing" xmlns:w10="urn:schemas-microsoft-com:office:word" xmlns:w="http://schemas.openxmlformats.org/wordprocessingml/2006/main" xmlns:w14="http://schemas.microsoft.com/office/word/2010/wordml" xmlns:w15="http://schemas.microsoft.com/office/word/2012/wordml" xmlns:w16cex="http://schemas.microsoft.com/office/word/2018/wordml/cex" xmlns:w16cid="http://schemas.microsoft.com/office/word/2016/wordml/cid" xmlns:w16="http://schemas.microsoft.com/office/word/2018/wordml" xmlns:w16du="http://schemas.microsoft.com/office/word/2023/wordml/word16du" xmlns:w16sdtdh="http://schemas.microsoft.com/office/word/2020/wordml/sdtdatahash" xmlns:w16se="http://schemas.microsoft.com/office/word/2015/wordml/symex" xmlns:wpg="http://schemas.microsoft.com/office/word/2010/wordprocessingGroup" xmlns:wpi="http://schemas.microsoft.com/office/word/2010/wordprocessingInk" xmlns:wne="http://schemas.microsoft.com/office/word/2006/wordml" xmlns:wps="http://schemas.microsoft.com/office/word/2010/wordprocessingShape" mc:Ignorable="w14 w15 w16se w16cid w16 w16cex w16sdtdh wp14">
+<w:endnotes xmlns:wpc="http://schemas.microsoft.com/office/word/2010/wordprocessingCanvas" xmlns:cx="http://schemas.microsoft.com/office/drawing/2014/chartex" xmlns:cx1="http://schemas.microsoft.com/office/drawing/2015/9/8/chartex" xmlns:cx2="http://schemas.microsoft.com/office/drawing/2015/10/21/chartex" xmlns:cx3="http://schemas.microsoft.com/office/drawing/2016/5/9/chartex" xmlns:cx4="http://schemas.microsoft.com/office/drawing/2016/5/10/chartex" xmlns:cx5="http://schemas.microsoft.com/office/drawing/2016/5/11/chartex" xmlns:cx6="http://schemas.microsoft.com/office/drawing/2016/5/12/chartex" xmlns:cx7="http://schemas.microsoft.com/office/drawing/2016/5/13/chartex" xmlns:cx8="http://schemas.microsoft.com/office/drawing/2016/5/14/chartex" xmlns:mc="http://schemas.openxmlformats.org/markup-compatibility/2006" xmlns:aink="http://schemas.microsoft.com/office/drawing/2016/ink" xmlns:am3d="http://schemas.microsoft.com/office/drawing/2017/model3d" xmlns:o="urn:schemas-microsoft-com:office:office" xmlns:oel="http://schemas.microsoft.com/office/2019/extlst" xmlns:r="http://schemas.openxmlformats.org/officeDocument/2006/relationships" xmlns:m="http://schemas.openxmlformats.org/officeDocument/2006/math" xmlns:v="urn:schemas-microsoft-com:vml" xmlns:wp14="http://schemas.microsoft.com/office/word/2010/wordprocessingDrawing" xmlns:wp="http://schemas.openxmlformats.org/drawingml/2006/wordprocessingDrawing" xmlns:w10="urn:schemas-microsoft-com:office:word" xmlns:w="http://schemas.openxmlformats.org/wordprocessingml/2006/main" xmlns:w14="http://schemas.microsoft.com/office/word/2010/wordml" xmlns:w15="http://schemas.microsoft.com/office/word/2012/wordml" xmlns:w16cex="http://schemas.microsoft.com/office/word/2018/wordml/cex" xmlns:w16cid="http://schemas.microsoft.com/office/word/2016/wordml/cid" xmlns:w16="http://schemas.microsoft.com/office/word/2018/wordml" xmlns:w16sdtdh="http://schemas.microsoft.com/office/word/2020/wordml/sdtdatahash" xmlns:w16se="http://schemas.microsoft.com/office/word/2015/wordml/symex" xmlns:wpg="http://schemas.microsoft.com/office/word/2010/wordprocessingGroup" xmlns:wpi="http://schemas.microsoft.com/office/word/2010/wordprocessingInk" xmlns:wne="http://schemas.microsoft.com/office/word/2006/wordml" xmlns:wps="http://schemas.microsoft.com/office/word/2010/wordprocessingShape" mc:Ignorable="w14 w15 w16se w16cid w16 w16cex w16sdtdh wp14">
   <w:endnote w:type="separator" w:id="-1">
     <w:p>
       <w:pPr>
@@ -2429,7 +2329,7 @@
 </file>
 
 <file path=word/footer1.xml><?xml version="1.0" encoding="utf-8"?>
-<w:ftr xmlns:wpc="http://schemas.microsoft.com/office/word/2010/wordprocessingCanvas" xmlns:cx="http://schemas.microsoft.com/office/drawing/2014/chartex" xmlns:cx1="http://schemas.microsoft.com/office/drawing/2015/9/8/chartex" xmlns:cx2="http://schemas.microsoft.com/office/drawing/2015/10/21/chartex" xmlns:cx3="http://schemas.microsoft.com/office/drawing/2016/5/9/chartex" xmlns:cx4="http://schemas.microsoft.com/office/drawing/2016/5/10/chartex" xmlns:cx5="http://schemas.microsoft.com/office/drawing/2016/5/11/chartex" xmlns:cx6="http://schemas.microsoft.com/office/drawing/2016/5/12/chartex" xmlns:cx7="http://schemas.microsoft.com/office/drawing/2016/5/13/chartex" xmlns:cx8="http://schemas.microsoft.com/office/drawing/2016/5/14/chartex" xmlns:mc="http://schemas.openxmlformats.org/markup-compatibility/2006" xmlns:aink="http://schemas.microsoft.com/office/drawing/2016/ink" xmlns:am3d="http://schemas.microsoft.com/office/drawing/2017/model3d" xmlns:o="urn:schemas-microsoft-com:office:office" xmlns:oel="http://schemas.microsoft.com/office/2019/extlst" xmlns:r="http://schemas.openxmlformats.org/officeDocument/2006/relationships" xmlns:m="http://schemas.openxmlformats.org/officeDocument/2006/math" xmlns:v="urn:schemas-microsoft-com:vml" xmlns:wp14="http://schemas.microsoft.com/office/word/2010/wordprocessingDrawing" xmlns:wp="http://schemas.openxmlformats.org/drawingml/2006/wordprocessingDrawing" xmlns:w10="urn:schemas-microsoft-com:office:word" xmlns:w="http://schemas.openxmlformats.org/wordprocessingml/2006/main" xmlns:w14="http://schemas.microsoft.com/office/word/2010/wordml" xmlns:w15="http://schemas.microsoft.com/office/word/2012/wordml" xmlns:w16cex="http://schemas.microsoft.com/office/word/2018/wordml/cex" xmlns:w16cid="http://schemas.microsoft.com/office/word/2016/wordml/cid" xmlns:w16="http://schemas.microsoft.com/office/word/2018/wordml" xmlns:w16du="http://schemas.microsoft.com/office/word/2023/wordml/word16du" xmlns:w16sdtdh="http://schemas.microsoft.com/office/word/2020/wordml/sdtdatahash" xmlns:w16se="http://schemas.microsoft.com/office/word/2015/wordml/symex" xmlns:wpg="http://schemas.microsoft.com/office/word/2010/wordprocessingGroup" xmlns:wpi="http://schemas.microsoft.com/office/word/2010/wordprocessingInk" xmlns:wne="http://schemas.microsoft.com/office/word/2006/wordml" xmlns:wps="http://schemas.microsoft.com/office/word/2010/wordprocessingShape" mc:Ignorable="w14 w15 w16se w16cid w16 w16cex w16sdtdh wp14">
+<w:ftr xmlns:wpc="http://schemas.microsoft.com/office/word/2010/wordprocessingCanvas" xmlns:cx="http://schemas.microsoft.com/office/drawing/2014/chartex" xmlns:cx1="http://schemas.microsoft.com/office/drawing/2015/9/8/chartex" xmlns:cx2="http://schemas.microsoft.com/office/drawing/2015/10/21/chartex" xmlns:cx3="http://schemas.microsoft.com/office/drawing/2016/5/9/chartex" xmlns:cx4="http://schemas.microsoft.com/office/drawing/2016/5/10/chartex" xmlns:cx5="http://schemas.microsoft.com/office/drawing/2016/5/11/chartex" xmlns:cx6="http://schemas.microsoft.com/office/drawing/2016/5/12/chartex" xmlns:cx7="http://schemas.microsoft.com/office/drawing/2016/5/13/chartex" xmlns:cx8="http://schemas.microsoft.com/office/drawing/2016/5/14/chartex" xmlns:mc="http://schemas.openxmlformats.org/markup-compatibility/2006" xmlns:aink="http://schemas.microsoft.com/office/drawing/2016/ink" xmlns:am3d="http://schemas.microsoft.com/office/drawing/2017/model3d" xmlns:o="urn:schemas-microsoft-com:office:office" xmlns:oel="http://schemas.microsoft.com/office/2019/extlst" xmlns:r="http://schemas.openxmlformats.org/officeDocument/2006/relationships" xmlns:m="http://schemas.openxmlformats.org/officeDocument/2006/math" xmlns:v="urn:schemas-microsoft-com:vml" xmlns:wp14="http://schemas.microsoft.com/office/word/2010/wordprocessingDrawing" xmlns:wp="http://schemas.openxmlformats.org/drawingml/2006/wordprocessingDrawing" xmlns:w10="urn:schemas-microsoft-com:office:word" xmlns:w="http://schemas.openxmlformats.org/wordprocessingml/2006/main" xmlns:w14="http://schemas.microsoft.com/office/word/2010/wordml" xmlns:w15="http://schemas.microsoft.com/office/word/2012/wordml" xmlns:w16cex="http://schemas.microsoft.com/office/word/2018/wordml/cex" xmlns:w16cid="http://schemas.microsoft.com/office/word/2016/wordml/cid" xmlns:w16="http://schemas.microsoft.com/office/word/2018/wordml" xmlns:w16sdtdh="http://schemas.microsoft.com/office/word/2020/wordml/sdtdatahash" xmlns:w16se="http://schemas.microsoft.com/office/word/2015/wordml/symex" xmlns:wpg="http://schemas.microsoft.com/office/word/2010/wordprocessingGroup" xmlns:wpi="http://schemas.microsoft.com/office/word/2010/wordprocessingInk" xmlns:wne="http://schemas.microsoft.com/office/word/2006/wordml" xmlns:wps="http://schemas.microsoft.com/office/word/2010/wordprocessingShape" mc:Ignorable="w14 w15 w16se w16cid w16 w16cex w16sdtdh wp14">
   <w:p>
     <w:pPr>
       <w:pBdr>
@@ -2445,7 +2345,7 @@
 </file>
 
 <file path=word/footnotes.xml><?xml version="1.0" encoding="utf-8"?>
-<w:footnotes xmlns:wpc="http://schemas.microsoft.com/office/word/2010/wordprocessingCanvas" xmlns:cx="http://schemas.microsoft.com/office/drawing/2014/chartex" xmlns:cx1="http://schemas.microsoft.com/office/drawing/2015/9/8/chartex" xmlns:cx2="http://schemas.microsoft.com/office/drawing/2015/10/21/chartex" xmlns:cx3="http://schemas.microsoft.com/office/drawing/2016/5/9/chartex" xmlns:cx4="http://schemas.microsoft.com/office/drawing/2016/5/10/chartex" xmlns:cx5="http://schemas.microsoft.com/office/drawing/2016/5/11/chartex" xmlns:cx6="http://schemas.microsoft.com/office/drawing/2016/5/12/chartex" xmlns:cx7="http://schemas.microsoft.com/office/drawing/2016/5/13/chartex" xmlns:cx8="http://schemas.microsoft.com/office/drawing/2016/5/14/chartex" xmlns:mc="http://schemas.openxmlformats.org/markup-compatibility/2006" xmlns:aink="http://schemas.microsoft.com/office/drawing/2016/ink" xmlns:am3d="http://schemas.microsoft.com/office/drawing/2017/model3d" xmlns:o="urn:schemas-microsoft-com:office:office" xmlns:oel="http://schemas.microsoft.com/office/2019/extlst" xmlns:r="http://schemas.openxmlformats.org/officeDocument/2006/relationships" xmlns:m="http://schemas.openxmlformats.org/officeDocument/2006/math" xmlns:v="urn:schemas-microsoft-com:vml" xmlns:wp14="http://schemas.microsoft.com/office/word/2010/wordprocessingDrawing" xmlns:wp="http://schemas.openxmlformats.org/drawingml/2006/wordprocessingDrawing" xmlns:w10="urn:schemas-microsoft-com:office:word" xmlns:w="http://schemas.openxmlformats.org/wordprocessingml/2006/main" xmlns:w14="http://schemas.microsoft.com/office/word/2010/wordml" xmlns:w15="http://schemas.microsoft.com/office/word/2012/wordml" xmlns:w16cex="http://schemas.microsoft.com/office/word/2018/wordml/cex" xmlns:w16cid="http://schemas.microsoft.com/office/word/2016/wordml/cid" xmlns:w16="http://schemas.microsoft.com/office/word/2018/wordml" xmlns:w16du="http://schemas.microsoft.com/office/word/2023/wordml/word16du" xmlns:w16sdtdh="http://schemas.microsoft.com/office/word/2020/wordml/sdtdatahash" xmlns:w16se="http://schemas.microsoft.com/office/word/2015/wordml/symex" xmlns:wpg="http://schemas.microsoft.com/office/word/2010/wordprocessingGroup" xmlns:wpi="http://schemas.microsoft.com/office/word/2010/wordprocessingInk" xmlns:wne="http://schemas.microsoft.com/office/word/2006/wordml" xmlns:wps="http://schemas.microsoft.com/office/word/2010/wordprocessingShape" mc:Ignorable="w14 w15 w16se w16cid w16 w16cex w16sdtdh wp14">
+<w:footnotes xmlns:wpc="http://schemas.microsoft.com/office/word/2010/wordprocessingCanvas" xmlns:cx="http://schemas.microsoft.com/office/drawing/2014/chartex" xmlns:cx1="http://schemas.microsoft.com/office/drawing/2015/9/8/chartex" xmlns:cx2="http://schemas.microsoft.com/office/drawing/2015/10/21/chartex" xmlns:cx3="http://schemas.microsoft.com/office/drawing/2016/5/9/chartex" xmlns:cx4="http://schemas.microsoft.com/office/drawing/2016/5/10/chartex" xmlns:cx5="http://schemas.microsoft.com/office/drawing/2016/5/11/chartex" xmlns:cx6="http://schemas.microsoft.com/office/drawing/2016/5/12/chartex" xmlns:cx7="http://schemas.microsoft.com/office/drawing/2016/5/13/chartex" xmlns:cx8="http://schemas.microsoft.com/office/drawing/2016/5/14/chartex" xmlns:mc="http://schemas.openxmlformats.org/markup-compatibility/2006" xmlns:aink="http://schemas.microsoft.com/office/drawing/2016/ink" xmlns:am3d="http://schemas.microsoft.com/office/drawing/2017/model3d" xmlns:o="urn:schemas-microsoft-com:office:office" xmlns:oel="http://schemas.microsoft.com/office/2019/extlst" xmlns:r="http://schemas.openxmlformats.org/officeDocument/2006/relationships" xmlns:m="http://schemas.openxmlformats.org/officeDocument/2006/math" xmlns:v="urn:schemas-microsoft-com:vml" xmlns:wp14="http://schemas.microsoft.com/office/word/2010/wordprocessingDrawing" xmlns:wp="http://schemas.openxmlformats.org/drawingml/2006/wordprocessingDrawing" xmlns:w10="urn:schemas-microsoft-com:office:word" xmlns:w="http://schemas.openxmlformats.org/wordprocessingml/2006/main" xmlns:w14="http://schemas.microsoft.com/office/word/2010/wordml" xmlns:w15="http://schemas.microsoft.com/office/word/2012/wordml" xmlns:w16cex="http://schemas.microsoft.com/office/word/2018/wordml/cex" xmlns:w16cid="http://schemas.microsoft.com/office/word/2016/wordml/cid" xmlns:w16="http://schemas.microsoft.com/office/word/2018/wordml" xmlns:w16sdtdh="http://schemas.microsoft.com/office/word/2020/wordml/sdtdatahash" xmlns:w16se="http://schemas.microsoft.com/office/word/2015/wordml/symex" xmlns:wpg="http://schemas.microsoft.com/office/word/2010/wordprocessingGroup" xmlns:wpi="http://schemas.microsoft.com/office/word/2010/wordprocessingInk" xmlns:wne="http://schemas.microsoft.com/office/word/2006/wordml" xmlns:wps="http://schemas.microsoft.com/office/word/2010/wordprocessingShape" mc:Ignorable="w14 w15 w16se w16cid w16 w16cex w16sdtdh wp14">
   <w:footnote w:type="separator" w:id="-1">
     <w:p>
       <w:pPr>
@@ -2470,7 +2370,7 @@
 </file>
 
 <file path=word/header1.xml><?xml version="1.0" encoding="utf-8"?>
-<w:hdr xmlns:wpc="http://schemas.microsoft.com/office/word/2010/wordprocessingCanvas" xmlns:cx="http://schemas.microsoft.com/office/drawing/2014/chartex" xmlns:cx1="http://schemas.microsoft.com/office/drawing/2015/9/8/chartex" xmlns:cx2="http://schemas.microsoft.com/office/drawing/2015/10/21/chartex" xmlns:cx3="http://schemas.microsoft.com/office/drawing/2016/5/9/chartex" xmlns:cx4="http://schemas.microsoft.com/office/drawing/2016/5/10/chartex" xmlns:cx5="http://schemas.microsoft.com/office/drawing/2016/5/11/chartex" xmlns:cx6="http://schemas.microsoft.com/office/drawing/2016/5/12/chartex" xmlns:cx7="http://schemas.microsoft.com/office/drawing/2016/5/13/chartex" xmlns:cx8="http://schemas.microsoft.com/office/drawing/2016/5/14/chartex" xmlns:mc="http://schemas.openxmlformats.org/markup-compatibility/2006" xmlns:aink="http://schemas.microsoft.com/office/drawing/2016/ink" xmlns:am3d="http://schemas.microsoft.com/office/drawing/2017/model3d" xmlns:o="urn:schemas-microsoft-com:office:office" xmlns:oel="http://schemas.microsoft.com/office/2019/extlst" xmlns:r="http://schemas.openxmlformats.org/officeDocument/2006/relationships" xmlns:m="http://schemas.openxmlformats.org/officeDocument/2006/math" xmlns:v="urn:schemas-microsoft-com:vml" xmlns:wp14="http://schemas.microsoft.com/office/word/2010/wordprocessingDrawing" xmlns:wp="http://schemas.openxmlformats.org/drawingml/2006/wordprocessingDrawing" xmlns:w10="urn:schemas-microsoft-com:office:word" xmlns:w="http://schemas.openxmlformats.org/wordprocessingml/2006/main" xmlns:w14="http://schemas.microsoft.com/office/word/2010/wordml" xmlns:w15="http://schemas.microsoft.com/office/word/2012/wordml" xmlns:w16cex="http://schemas.microsoft.com/office/word/2018/wordml/cex" xmlns:w16cid="http://schemas.microsoft.com/office/word/2016/wordml/cid" xmlns:w16="http://schemas.microsoft.com/office/word/2018/wordml" xmlns:w16du="http://schemas.microsoft.com/office/word/2023/wordml/word16du" xmlns:w16sdtdh="http://schemas.microsoft.com/office/word/2020/wordml/sdtdatahash" xmlns:w16se="http://schemas.microsoft.com/office/word/2015/wordml/symex" xmlns:wpg="http://schemas.microsoft.com/office/word/2010/wordprocessingGroup" xmlns:wpi="http://schemas.microsoft.com/office/word/2010/wordprocessingInk" xmlns:wne="http://schemas.microsoft.com/office/word/2006/wordml" xmlns:wps="http://schemas.microsoft.com/office/word/2010/wordprocessingShape" mc:Ignorable="w14 w15 w16se w16cid w16 w16cex w16sdtdh wp14">
+<w:hdr xmlns:wpc="http://schemas.microsoft.com/office/word/2010/wordprocessingCanvas" xmlns:cx="http://schemas.microsoft.com/office/drawing/2014/chartex" xmlns:cx1="http://schemas.microsoft.com/office/drawing/2015/9/8/chartex" xmlns:cx2="http://schemas.microsoft.com/office/drawing/2015/10/21/chartex" xmlns:cx3="http://schemas.microsoft.com/office/drawing/2016/5/9/chartex" xmlns:cx4="http://schemas.microsoft.com/office/drawing/2016/5/10/chartex" xmlns:cx5="http://schemas.microsoft.com/office/drawing/2016/5/11/chartex" xmlns:cx6="http://schemas.microsoft.com/office/drawing/2016/5/12/chartex" xmlns:cx7="http://schemas.microsoft.com/office/drawing/2016/5/13/chartex" xmlns:cx8="http://schemas.microsoft.com/office/drawing/2016/5/14/chartex" xmlns:mc="http://schemas.openxmlformats.org/markup-compatibility/2006" xmlns:aink="http://schemas.microsoft.com/office/drawing/2016/ink" xmlns:am3d="http://schemas.microsoft.com/office/drawing/2017/model3d" xmlns:o="urn:schemas-microsoft-com:office:office" xmlns:oel="http://schemas.microsoft.com/office/2019/extlst" xmlns:r="http://schemas.openxmlformats.org/officeDocument/2006/relationships" xmlns:m="http://schemas.openxmlformats.org/officeDocument/2006/math" xmlns:v="urn:schemas-microsoft-com:vml" xmlns:wp14="http://schemas.microsoft.com/office/word/2010/wordprocessingDrawing" xmlns:wp="http://schemas.openxmlformats.org/drawingml/2006/wordprocessingDrawing" xmlns:w10="urn:schemas-microsoft-com:office:word" xmlns:w="http://schemas.openxmlformats.org/wordprocessingml/2006/main" xmlns:w14="http://schemas.microsoft.com/office/word/2010/wordml" xmlns:w15="http://schemas.microsoft.com/office/word/2012/wordml" xmlns:w16cex="http://schemas.microsoft.com/office/word/2018/wordml/cex" xmlns:w16cid="http://schemas.microsoft.com/office/word/2016/wordml/cid" xmlns:w16="http://schemas.microsoft.com/office/word/2018/wordml" xmlns:w16sdtdh="http://schemas.microsoft.com/office/word/2020/wordml/sdtdatahash" xmlns:w16se="http://schemas.microsoft.com/office/word/2015/wordml/symex" xmlns:wpg="http://schemas.microsoft.com/office/word/2010/wordprocessingGroup" xmlns:wpi="http://schemas.microsoft.com/office/word/2010/wordprocessingInk" xmlns:wne="http://schemas.microsoft.com/office/word/2006/wordml" xmlns:wps="http://schemas.microsoft.com/office/word/2010/wordprocessingShape" mc:Ignorable="w14 w15 w16se w16cid w16 w16cex w16sdtdh wp14">
   <w:p>
     <w:pPr>
       <w:pBdr>
@@ -2541,7 +2441,7 @@
 </file>
 
 <file path=word/numbering.xml><?xml version="1.0" encoding="utf-8"?>
-<w:numbering xmlns:wpc="http://schemas.microsoft.com/office/word/2010/wordprocessingCanvas" xmlns:cx="http://schemas.microsoft.com/office/drawing/2014/chartex" xmlns:cx1="http://schemas.microsoft.com/office/drawing/2015/9/8/chartex" xmlns:cx2="http://schemas.microsoft.com/office/drawing/2015/10/21/chartex" xmlns:cx3="http://schemas.microsoft.com/office/drawing/2016/5/9/chartex" xmlns:cx4="http://schemas.microsoft.com/office/drawing/2016/5/10/chartex" xmlns:cx5="http://schemas.microsoft.com/office/drawing/2016/5/11/chartex" xmlns:cx6="http://schemas.microsoft.com/office/drawing/2016/5/12/chartex" xmlns:cx7="http://schemas.microsoft.com/office/drawing/2016/5/13/chartex" xmlns:cx8="http://schemas.microsoft.com/office/drawing/2016/5/14/chartex" xmlns:mc="http://schemas.openxmlformats.org/markup-compatibility/2006" xmlns:aink="http://schemas.microsoft.com/office/drawing/2016/ink" xmlns:am3d="http://schemas.microsoft.com/office/drawing/2017/model3d" xmlns:o="urn:schemas-microsoft-com:office:office" xmlns:oel="http://schemas.microsoft.com/office/2019/extlst" xmlns:r="http://schemas.openxmlformats.org/officeDocument/2006/relationships" xmlns:m="http://schemas.openxmlformats.org/officeDocument/2006/math" xmlns:v="urn:schemas-microsoft-com:vml" xmlns:wp14="http://schemas.microsoft.com/office/word/2010/wordprocessingDrawing" xmlns:wp="http://schemas.openxmlformats.org/drawingml/2006/wordprocessingDrawing" xmlns:w10="urn:schemas-microsoft-com:office:word" xmlns:w="http://schemas.openxmlformats.org/wordprocessingml/2006/main" xmlns:w14="http://schemas.microsoft.com/office/word/2010/wordml" xmlns:w15="http://schemas.microsoft.com/office/word/2012/wordml" xmlns:w16cex="http://schemas.microsoft.com/office/word/2018/wordml/cex" xmlns:w16cid="http://schemas.microsoft.com/office/word/2016/wordml/cid" xmlns:w16="http://schemas.microsoft.com/office/word/2018/wordml" xmlns:w16du="http://schemas.microsoft.com/office/word/2023/wordml/word16du" xmlns:w16sdtdh="http://schemas.microsoft.com/office/word/2020/wordml/sdtdatahash" xmlns:w16se="http://schemas.microsoft.com/office/word/2015/wordml/symex" xmlns:wpg="http://schemas.microsoft.com/office/word/2010/wordprocessingGroup" xmlns:wpi="http://schemas.microsoft.com/office/word/2010/wordprocessingInk" xmlns:wne="http://schemas.microsoft.com/office/word/2006/wordml" xmlns:wps="http://schemas.microsoft.com/office/word/2010/wordprocessingShape" mc:Ignorable="w14 w15 w16se w16cid w16 w16cex w16sdtdh wp14">
+<w:numbering xmlns:wpc="http://schemas.microsoft.com/office/word/2010/wordprocessingCanvas" xmlns:cx="http://schemas.microsoft.com/office/drawing/2014/chartex" xmlns:cx1="http://schemas.microsoft.com/office/drawing/2015/9/8/chartex" xmlns:cx2="http://schemas.microsoft.com/office/drawing/2015/10/21/chartex" xmlns:cx3="http://schemas.microsoft.com/office/drawing/2016/5/9/chartex" xmlns:cx4="http://schemas.microsoft.com/office/drawing/2016/5/10/chartex" xmlns:cx5="http://schemas.microsoft.com/office/drawing/2016/5/11/chartex" xmlns:cx6="http://schemas.microsoft.com/office/drawing/2016/5/12/chartex" xmlns:cx7="http://schemas.microsoft.com/office/drawing/2016/5/13/chartex" xmlns:cx8="http://schemas.microsoft.com/office/drawing/2016/5/14/chartex" xmlns:mc="http://schemas.openxmlformats.org/markup-compatibility/2006" xmlns:aink="http://schemas.microsoft.com/office/drawing/2016/ink" xmlns:am3d="http://schemas.microsoft.com/office/drawing/2017/model3d" xmlns:o="urn:schemas-microsoft-com:office:office" xmlns:oel="http://schemas.microsoft.com/office/2019/extlst" xmlns:r="http://schemas.openxmlformats.org/officeDocument/2006/relationships" xmlns:m="http://schemas.openxmlformats.org/officeDocument/2006/math" xmlns:v="urn:schemas-microsoft-com:vml" xmlns:wp14="http://schemas.microsoft.com/office/word/2010/wordprocessingDrawing" xmlns:wp="http://schemas.openxmlformats.org/drawingml/2006/wordprocessingDrawing" xmlns:w10="urn:schemas-microsoft-com:office:word" xmlns:w="http://schemas.openxmlformats.org/wordprocessingml/2006/main" xmlns:w14="http://schemas.microsoft.com/office/word/2010/wordml" xmlns:w15="http://schemas.microsoft.com/office/word/2012/wordml" xmlns:w16cex="http://schemas.microsoft.com/office/word/2018/wordml/cex" xmlns:w16cid="http://schemas.microsoft.com/office/word/2016/wordml/cid" xmlns:w16="http://schemas.microsoft.com/office/word/2018/wordml" xmlns:w16sdtdh="http://schemas.microsoft.com/office/word/2020/wordml/sdtdatahash" xmlns:w16se="http://schemas.microsoft.com/office/word/2015/wordml/symex" xmlns:wpg="http://schemas.microsoft.com/office/word/2010/wordprocessingGroup" xmlns:wpi="http://schemas.microsoft.com/office/word/2010/wordprocessingInk" xmlns:wne="http://schemas.microsoft.com/office/word/2006/wordml" xmlns:wps="http://schemas.microsoft.com/office/word/2010/wordprocessingShape" mc:Ignorable="w14 w15 w16se w16cid w16 w16cex w16sdtdh wp14">
   <w:abstractNum w:abstractNumId="0" w15:restartNumberingAfterBreak="0">
     <w:nsid w:val="01210A94"/>
     <w:multiLevelType w:val="hybridMultilevel"/>
@@ -6167,28 +6067,28 @@
 </file>
 
 <file path=customXml/item1.xml><?xml version="1.0" encoding="utf-8"?>
+<b:Sources xmlns:b="http://schemas.openxmlformats.org/officeDocument/2006/bibliography" xmlns="http://schemas.openxmlformats.org/officeDocument/2006/bibliography" SelectedStyle="\APASixthEditionOfficeOnline.xsl" StyleName="APA" Version="6"/>
+</file>
+
+<file path=customXml/item2.xml><?xml version="1.0" encoding="utf-8"?>
 <go:gDocsCustomXmlDataStorage xmlns:go="http://customooxmlschemas.google.com/" xmlns:r="http://schemas.openxmlformats.org/officeDocument/2006/relationships">
   <go:docsCustomData xmlns:go="http://customooxmlschemas.google.com/" roundtripDataSignature="AMtx7mhzaAFW0xsfNYtbyf3jZSr0I3sSfQ==">AMUW2mX1LvgUZ6PfoHBYMj2YcH/CSz8xhTud0mYfoRZllin2uZyDBMJJR1g0Bjw978tKFDqtZeaGMh/UfZdiACHtNtuYJyZRk4FEpnX2lzQPNKjsaUN7y/4=</go:docsCustomData>
 </go:gDocsCustomXmlDataStorage>
 </file>
 
-<file path=customXml/item2.xml><?xml version="1.0" encoding="utf-8"?>
-<b:Sources xmlns:b="http://schemas.openxmlformats.org/officeDocument/2006/bibliography" xmlns="http://schemas.openxmlformats.org/officeDocument/2006/bibliography" SelectedStyle="\APASixthEditionOfficeOnline.xsl" StyleName="APA" Version="6"/>
+<file path=customXml/itemProps1.xml><?xml version="1.0" encoding="utf-8"?>
+<ds:datastoreItem xmlns:ds="http://schemas.openxmlformats.org/officeDocument/2006/customXml" ds:itemID="{9BA5215A-D63B-4F46-B040-5B7D0797D7A5}">
+  <ds:schemaRefs>
+    <ds:schemaRef ds:uri="http://schemas.openxmlformats.org/officeDocument/2006/bibliography"/>
+  </ds:schemaRefs>
+</ds:datastoreItem>
 </file>
 
-<file path=customXml/itemProps1.xml><?xml version="1.0" encoding="utf-8"?>
+<file path=customXml/itemProps2.xml><?xml version="1.0" encoding="utf-8"?>
 <ds:datastoreItem xmlns:ds="http://schemas.openxmlformats.org/officeDocument/2006/customXml" ds:itemID="{11111111-1234-1234-1234-123412341234}">
   <ds:schemaRefs>
     <ds:schemaRef ds:uri="http://customooxmlschemas.google.com/"/>
     <ds:schemaRef ds:uri="http://schemas.openxmlformats.org/officeDocument/2006/relationships"/>
   </ds:schemaRefs>
 </ds:datastoreItem>
-</file>
-
-<file path=customXml/itemProps2.xml><?xml version="1.0" encoding="utf-8"?>
-<ds:datastoreItem xmlns:ds="http://schemas.openxmlformats.org/officeDocument/2006/customXml" ds:itemID="{9BA5215A-D63B-4F46-B040-5B7D0797D7A5}">
-  <ds:schemaRefs>
-    <ds:schemaRef ds:uri="http://schemas.openxmlformats.org/officeDocument/2006/bibliography"/>
-  </ds:schemaRefs>
-</ds:datastoreItem>
 </file>
</xml_diff>